<commit_message>
Update Day 4 - Containers - Docker Compose.docx
</commit_message>
<xml_diff>
--- a/docker/Day 4 - Containers - Docker Compose.docx
+++ b/docker/Day 4 - Containers - Docker Compose.docx
@@ -174,9 +174,87 @@
       </w:pPr>
       <w:r>
         <w:rPr>
+          <w:rFonts w:ascii="DM Sans" w:eastAsia="Times New Roman" w:hAnsi="DM Sans" w:cs="Times New Roman"/>
           <w:noProof/>
+          <w:color w:val="555A8F"/>
+          <w:kern w:val="0"/>
+          <w:sz w:val="24"/>
+          <w:szCs w:val="24"/>
+          <w:lang w:eastAsia="en-IN"/>
+          <w14:ligatures w14:val="none"/>
         </w:rPr>
         <w:lastRenderedPageBreak/>
+        <w:drawing>
+          <wp:inline distT="0" distB="0" distL="0" distR="0" wp14:anchorId="3463955D" wp14:editId="6B65F111">
+            <wp:extent cx="5727700" cy="2971800"/>
+            <wp:effectExtent l="0" t="0" r="6350" b="0"/>
+            <wp:docPr id="10" name="Picture 10"/>
+            <wp:cNvGraphicFramePr>
+              <a:graphicFrameLocks xmlns:a="http://schemas.openxmlformats.org/drawingml/2006/main" noChangeAspect="1"/>
+            </wp:cNvGraphicFramePr>
+            <a:graphic xmlns:a="http://schemas.openxmlformats.org/drawingml/2006/main">
+              <a:graphicData uri="http://schemas.openxmlformats.org/drawingml/2006/picture">
+                <pic:pic xmlns:pic="http://schemas.openxmlformats.org/drawingml/2006/picture">
+                  <pic:nvPicPr>
+                    <pic:cNvPr id="0" name="Picture 2"/>
+                    <pic:cNvPicPr>
+                      <a:picLocks noChangeAspect="1" noChangeArrowheads="1"/>
+                    </pic:cNvPicPr>
+                  </pic:nvPicPr>
+                  <pic:blipFill>
+                    <a:blip r:embed="rId5">
+                      <a:extLst>
+                        <a:ext uri="{28A0092B-C50C-407E-A947-70E740481C1C}">
+                          <a14:useLocalDpi xmlns:a14="http://schemas.microsoft.com/office/drawing/2010/main" val="0"/>
+                        </a:ext>
+                      </a:extLst>
+                    </a:blip>
+                    <a:srcRect/>
+                    <a:stretch>
+                      <a:fillRect/>
+                    </a:stretch>
+                  </pic:blipFill>
+                  <pic:spPr bwMode="auto">
+                    <a:xfrm>
+                      <a:off x="0" y="0"/>
+                      <a:ext cx="5727700" cy="2971800"/>
+                    </a:xfrm>
+                    <a:prstGeom prst="rect">
+                      <a:avLst/>
+                    </a:prstGeom>
+                    <a:noFill/>
+                    <a:ln>
+                      <a:noFill/>
+                    </a:ln>
+                  </pic:spPr>
+                </pic:pic>
+              </a:graphicData>
+            </a:graphic>
+          </wp:inline>
+        </w:drawing>
+      </w:r>
+    </w:p>
+    <w:p>
+      <w:pPr>
+        <w:rPr>
+          <w:rFonts w:ascii="DM Sans" w:hAnsi="DM Sans"/>
+          <w:color w:val="000000" w:themeColor="text1"/>
+          <w:shd w:val="clear" w:color="auto" w:fill="FFFFFF"/>
+        </w:rPr>
+      </w:pPr>
+    </w:p>
+    <w:p>
+      <w:pPr>
+        <w:rPr>
+          <w:rFonts w:ascii="DM Sans" w:hAnsi="DM Sans"/>
+          <w:color w:val="000000" w:themeColor="text1"/>
+          <w:shd w:val="clear" w:color="auto" w:fill="FFFFFF"/>
+        </w:rPr>
+      </w:pPr>
+      <w:r>
+        <w:rPr>
+          <w:noProof/>
+        </w:rPr>
         <w:drawing>
           <wp:inline distT="0" distB="0" distL="0" distR="0" wp14:anchorId="2008E3C5" wp14:editId="0AB34B36">
             <wp:extent cx="5731510" cy="4204970"/>
@@ -195,7 +273,7 @@
                     </pic:cNvPicPr>
                   </pic:nvPicPr>
                   <pic:blipFill>
-                    <a:blip r:embed="rId5">
+                    <a:blip r:embed="rId6">
                       <a:extLst>
                         <a:ext uri="{28A0092B-C50C-407E-A947-70E740481C1C}">
                           <a14:useLocalDpi xmlns:a14="http://schemas.microsoft.com/office/drawing/2010/main" val="0"/>
@@ -248,6 +326,7 @@
         <w:rPr>
           <w:noProof/>
         </w:rPr>
+        <w:lastRenderedPageBreak/>
         <w:drawing>
           <wp:inline distT="0" distB="0" distL="0" distR="0" wp14:anchorId="72261992" wp14:editId="3E4D1845">
             <wp:extent cx="5731510" cy="1028065"/>
@@ -266,7 +345,7 @@
                     </pic:cNvPicPr>
                   </pic:nvPicPr>
                   <pic:blipFill>
-                    <a:blip r:embed="rId6">
+                    <a:blip r:embed="rId7">
                       <a:extLst>
                         <a:ext uri="{28A0092B-C50C-407E-A947-70E740481C1C}">
                           <a14:useLocalDpi xmlns:a14="http://schemas.microsoft.com/office/drawing/2010/main" val="0"/>
@@ -318,6 +397,7 @@
       <w:r>
         <w:rPr>
           <w:rFonts w:ascii="DM Sans" w:hAnsi="DM Sans"/>
+          <w:noProof/>
           <w:color w:val="000000" w:themeColor="text1"/>
           <w:shd w:val="clear" w:color="auto" w:fill="FFFFFF"/>
         </w:rPr>
@@ -337,7 +417,7 @@
                     <pic:cNvPicPr/>
                   </pic:nvPicPr>
                   <pic:blipFill>
-                    <a:blip r:embed="rId7"/>
+                    <a:blip r:embed="rId8"/>
                     <a:stretch>
                       <a:fillRect/>
                     </a:stretch>
@@ -377,6 +457,85 @@
       </w:pPr>
       <w:r>
         <w:rPr>
+          <w:rFonts w:ascii="DM Sans" w:eastAsia="Times New Roman" w:hAnsi="DM Sans" w:cs="Times New Roman"/>
+          <w:noProof/>
+          <w:color w:val="555A8F"/>
+          <w:kern w:val="0"/>
+          <w:sz w:val="24"/>
+          <w:szCs w:val="24"/>
+          <w:lang w:eastAsia="en-IN"/>
+          <w14:ligatures w14:val="none"/>
+        </w:rPr>
+        <w:drawing>
+          <wp:inline distT="0" distB="0" distL="0" distR="0" wp14:anchorId="019C1D53" wp14:editId="5D1DA116">
+            <wp:extent cx="5143500" cy="1649802"/>
+            <wp:effectExtent l="0" t="0" r="0" b="7620"/>
+            <wp:docPr id="9" name="Picture 9"/>
+            <wp:cNvGraphicFramePr>
+              <a:graphicFrameLocks xmlns:a="http://schemas.openxmlformats.org/drawingml/2006/main" noChangeAspect="1"/>
+            </wp:cNvGraphicFramePr>
+            <a:graphic xmlns:a="http://schemas.openxmlformats.org/drawingml/2006/main">
+              <a:graphicData uri="http://schemas.openxmlformats.org/drawingml/2006/picture">
+                <pic:pic xmlns:pic="http://schemas.openxmlformats.org/drawingml/2006/picture">
+                  <pic:nvPicPr>
+                    <pic:cNvPr id="0" name="Picture 5"/>
+                    <pic:cNvPicPr>
+                      <a:picLocks noChangeAspect="1" noChangeArrowheads="1"/>
+                    </pic:cNvPicPr>
+                  </pic:nvPicPr>
+                  <pic:blipFill>
+                    <a:blip r:embed="rId9" cstate="print">
+                      <a:extLst>
+                        <a:ext uri="{28A0092B-C50C-407E-A947-70E740481C1C}">
+                          <a14:useLocalDpi xmlns:a14="http://schemas.microsoft.com/office/drawing/2010/main" val="0"/>
+                        </a:ext>
+                      </a:extLst>
+                    </a:blip>
+                    <a:srcRect/>
+                    <a:stretch>
+                      <a:fillRect/>
+                    </a:stretch>
+                  </pic:blipFill>
+                  <pic:spPr bwMode="auto">
+                    <a:xfrm>
+                      <a:off x="0" y="0"/>
+                      <a:ext cx="5148389" cy="1651370"/>
+                    </a:xfrm>
+                    <a:prstGeom prst="rect">
+                      <a:avLst/>
+                    </a:prstGeom>
+                    <a:noFill/>
+                    <a:ln>
+                      <a:noFill/>
+                    </a:ln>
+                  </pic:spPr>
+                </pic:pic>
+              </a:graphicData>
+            </a:graphic>
+          </wp:inline>
+        </w:drawing>
+      </w:r>
+    </w:p>
+    <w:p>
+      <w:pPr>
+        <w:rPr>
+          <w:rFonts w:ascii="DM Sans" w:hAnsi="DM Sans"/>
+          <w:color w:val="000000" w:themeColor="text1"/>
+          <w:shd w:val="clear" w:color="auto" w:fill="FFFFFF"/>
+        </w:rPr>
+      </w:pPr>
+    </w:p>
+    <w:p>
+      <w:pPr>
+        <w:rPr>
+          <w:rFonts w:ascii="DM Sans" w:hAnsi="DM Sans"/>
+          <w:color w:val="000000" w:themeColor="text1"/>
+          <w:shd w:val="clear" w:color="auto" w:fill="FFFFFF"/>
+        </w:rPr>
+      </w:pPr>
+      <w:r>
+        <w:rPr>
+          <w:noProof/>
           <w:color w:val="000000" w:themeColor="text1"/>
           <w:sz w:val="40"/>
           <w:szCs w:val="40"/>
@@ -397,7 +556,7 @@
                     <pic:cNvPicPr/>
                   </pic:nvPicPr>
                   <pic:blipFill>
-                    <a:blip r:embed="rId8"/>
+                    <a:blip r:embed="rId10"/>
                     <a:stretch>
                       <a:fillRect/>
                     </a:stretch>
@@ -437,11 +596,11 @@
       </w:pPr>
       <w:r>
         <w:rPr>
-          <w:color w:val="000000" w:themeColor="text1"/>
-          <w:sz w:val="40"/>
-          <w:szCs w:val="40"/>
-        </w:rPr>
-        <w:lastRenderedPageBreak/>
+          <w:noProof/>
+          <w:color w:val="000000" w:themeColor="text1"/>
+          <w:sz w:val="40"/>
+          <w:szCs w:val="40"/>
+        </w:rPr>
         <w:drawing>
           <wp:inline distT="0" distB="0" distL="0" distR="0" wp14:anchorId="3AAC7A43" wp14:editId="427C86A1">
             <wp:extent cx="5731510" cy="924560"/>
@@ -458,7 +617,7 @@
                     <pic:cNvPicPr/>
                   </pic:nvPicPr>
                   <pic:blipFill>
-                    <a:blip r:embed="rId9"/>
+                    <a:blip r:embed="rId11"/>
                     <a:stretch>
                       <a:fillRect/>
                     </a:stretch>
@@ -509,7 +668,7 @@
                     </pic:cNvPicPr>
                   </pic:nvPicPr>
                   <pic:blipFill>
-                    <a:blip r:embed="rId10">
+                    <a:blip r:embed="rId12">
                       <a:extLst>
                         <a:ext uri="{28A0092B-C50C-407E-A947-70E740481C1C}">
                           <a14:useLocalDpi xmlns:a14="http://schemas.microsoft.com/office/drawing/2010/main" val="0"/>
@@ -569,6 +728,7 @@
       </w:pPr>
       <w:r>
         <w:rPr>
+          <w:noProof/>
           <w:color w:val="000000" w:themeColor="text1"/>
           <w:sz w:val="40"/>
           <w:szCs w:val="40"/>
@@ -589,7 +749,7 @@
                     <pic:cNvPicPr/>
                   </pic:nvPicPr>
                   <pic:blipFill>
-                    <a:blip r:embed="rId11"/>
+                    <a:blip r:embed="rId13"/>
                     <a:stretch>
                       <a:fillRect/>
                     </a:stretch>

</xml_diff>